<commit_message>
-Readme Update -Config Update
</commit_message>
<xml_diff>
--- a/doc/QuickGuide.docx
+++ b/doc/QuickGuide.docx
@@ -143,51 +143,7 @@
         <w:rPr>
           <w:lang w:val="fr-FR"/>
         </w:rPr>
-        <w:t xml:space="preserve"> à propos du problème. Le dossier </w:t>
-      </w:r>
-      <w:proofErr w:type="spellStart"/>
-      <w:r>
-        <w:rPr>
-          <w:lang w:val="fr-FR"/>
-        </w:rPr>
-        <w:t>AppData</w:t>
-      </w:r>
-      <w:proofErr w:type="spellEnd"/>
-      <w:r>
-        <w:rPr>
-          <w:lang w:val="fr-FR"/>
-        </w:rPr>
-        <w:t xml:space="preserve"> contient un journal technique du fonctionnement de l’application qui peut dans certain cas aider à résoudre le dysfonctionnent. DigiHotkey ne collecte aucune sorte de donnes utilisateur. Il n’utilise pas de connexion réseau et ne stock pas de trace de touche dans le fichier journal qui contient uniquement des données relatives aux actions utilisateur pour pouvoir repérer les anomalies par l’utilisateur lui-même.</w:t>
-      </w:r>
-    </w:p>
-    <w:p>
-      <w:pPr>
-        <w:pStyle w:val="Paragraphedeliste"/>
-        <w:numPr>
-          <w:ilvl w:val="0"/>
-          <w:numId w:val="8"/>
-        </w:numPr>
-        <w:rPr>
-          <w:lang w:val="fr-FR"/>
-        </w:rPr>
-      </w:pPr>
-      <w:r>
-        <w:rPr>
-          <w:lang w:val="fr-FR"/>
-        </w:rPr>
-        <w:t xml:space="preserve">Si vous trouvez ce programme utile ou si vous avez des remarques, un </w:t>
-      </w:r>
-      <w:r>
-        <w:rPr>
-          <w:lang w:val="fr-FR"/>
-        </w:rPr>
-        <w:t>message</w:t>
-      </w:r>
-      <w:r>
-        <w:rPr>
-          <w:lang w:val="fr-FR"/>
-        </w:rPr>
-        <w:t xml:space="preserve"> fera toujours plaisir.</w:t>
+        <w:t xml:space="preserve"> à propos du problème. DigiHotkey ne collecte aucune sorte de donnes utilisateur. Il n’utilise pas de connexion réseau et ne stock pas de trace de touche dans le fichier journal qui contient uniquement des données relatives aux actions utilisateur pour pouvoir repérer les anomalies par l’utilisateur lui-même.</w:t>
       </w:r>
     </w:p>
     <w:p>
@@ -310,13 +266,37 @@
         <w:rPr>
           <w:lang w:val="fr-FR"/>
         </w:rPr>
-        <w:t xml:space="preserve"> un fichier de configuration au format JSON destines aux utilisateurs avances ou développeurs.</w:t>
-      </w:r>
-      <w:r>
-        <w:rPr>
-          <w:lang w:val="fr-FR"/>
-        </w:rPr>
-        <w:t xml:space="preserve"> L’application vient préconfigurée avec une liste de raccourcis organisés en groupes et qu’on peut désactiver/activer selon ses préférences (menus raccourcis).</w:t>
+        <w:t xml:space="preserve"> un fichier de configuration au format JSON destin</w:t>
+      </w:r>
+      <w:r>
+        <w:rPr>
+          <w:lang w:val="fr-FR"/>
+        </w:rPr>
+        <w:t xml:space="preserve">é </w:t>
+      </w:r>
+      <w:r>
+        <w:rPr>
+          <w:lang w:val="fr-FR"/>
+        </w:rPr>
+        <w:t>aux utilisateurs avanc</w:t>
+      </w:r>
+      <w:r>
+        <w:rPr>
+          <w:lang w:val="fr-FR"/>
+        </w:rPr>
+        <w:t>é</w:t>
+      </w:r>
+      <w:r>
+        <w:rPr>
+          <w:lang w:val="fr-FR"/>
+        </w:rPr>
+        <w:t>s ou développeurs.</w:t>
+      </w:r>
+      <w:r>
+        <w:rPr>
+          <w:lang w:val="fr-FR"/>
+        </w:rPr>
+        <w:t xml:space="preserve"> L’application vient préconfigurée avec une liste de raccourcis organisés en groupes et qu’on peut désactiver/activer selon ses préférences (menu raccourcis).</w:t>
       </w:r>
     </w:p>
     <w:p>
@@ -399,10 +379,11 @@
         <w:t xml:space="preserve"> en modifiant le fichier </w:t>
       </w:r>
       <w:proofErr w:type="spellStart"/>
-      <w:proofErr w:type="gramStart"/>
-      <w:r>
-        <w:rPr>
-          <w:rFonts w:ascii="Courier New" w:hAnsi="Courier New" w:cs="Courier New"/>
+      <w:r>
+        <w:rPr>
+          <w:rFonts w:ascii="Courier New" w:hAnsi="Courier New" w:cs="Courier New"/>
+          <w:b/>
+          <w:bCs/>
           <w:sz w:val="20"/>
           <w:szCs w:val="20"/>
           <w:lang w:val="fr-FR"/>
@@ -410,7 +391,6 @@
         <w:t>audio.json</w:t>
       </w:r>
       <w:proofErr w:type="spellEnd"/>
-      <w:proofErr w:type="gramEnd"/>
       <w:r>
         <w:rPr>
           <w:lang w:val="fr-FR"/>
@@ -517,7 +497,21 @@
         <w:rPr>
           <w:lang w:val="fr-FR"/>
         </w:rPr>
-        <w:t xml:space="preserve"> (gestion d’énergie et de performances machine) sans devoir passer par le panneau de contrôle Windows</w:t>
+        <w:t xml:space="preserve"> (</w:t>
+      </w:r>
+      <w:r>
+        <w:rPr>
+          <w:i/>
+          <w:iCs/>
+          <w:lang w:val="fr-FR"/>
+        </w:rPr>
+        <w:t>gestion d’énergie et de performances machine</w:t>
+      </w:r>
+      <w:r>
+        <w:rPr>
+          <w:lang w:val="fr-FR"/>
+        </w:rPr>
+        <w:t>) sans devoir passer par le panneau de contrôle Windows</w:t>
       </w:r>
       <w:r>
         <w:rPr>
@@ -577,7 +571,19 @@
         <w:rPr>
           <w:lang w:val="fr-FR"/>
         </w:rPr>
-        <w:t>Un outil permet</w:t>
+        <w:t xml:space="preserve">Un outil </w:t>
+      </w:r>
+      <w:r>
+        <w:rPr>
+          <w:lang w:val="fr-FR"/>
+        </w:rPr>
+        <w:t xml:space="preserve">qui </w:t>
+      </w:r>
+      <w:r>
+        <w:rPr>
+          <w:lang w:val="fr-FR"/>
+        </w:rPr>
+        <w:t>permet</w:t>
       </w:r>
       <w:r>
         <w:rPr>
@@ -601,7 +607,21 @@
         <w:rPr>
           <w:lang w:val="fr-FR"/>
         </w:rPr>
-        <w:t>(au choix)</w:t>
+        <w:t>(</w:t>
+      </w:r>
+      <w:r>
+        <w:rPr>
+          <w:i/>
+          <w:iCs/>
+          <w:lang w:val="fr-FR"/>
+        </w:rPr>
+        <w:t>au choix</w:t>
+      </w:r>
+      <w:r>
+        <w:rPr>
+          <w:lang w:val="fr-FR"/>
+        </w:rPr>
+        <w:t>)</w:t>
       </w:r>
       <w:r>
         <w:rPr>
@@ -643,22 +663,48 @@
         <w:rPr>
           <w:lang w:val="fr-FR"/>
         </w:rPr>
-        <w:t>états des verrouillages majuscule et numérique tout en donnant la possibilité de bloquer leur fonctionnalité dans un seul état (verrouill</w:t>
-      </w:r>
-      <w:r>
-        <w:rPr>
+        <w:t>états des verrouillages majuscule et numérique tout en donnant la possibilité de bloquer leur fonctionnalité</w:t>
+      </w:r>
+      <w:r>
+        <w:rPr>
+          <w:lang w:val="fr-FR"/>
+        </w:rPr>
+        <w:t>s</w:t>
+      </w:r>
+      <w:r>
+        <w:rPr>
+          <w:lang w:val="fr-FR"/>
+        </w:rPr>
+        <w:t xml:space="preserve"> dans un seul état (</w:t>
+      </w:r>
+      <w:r>
+        <w:rPr>
+          <w:i/>
+          <w:iCs/>
+          <w:lang w:val="fr-FR"/>
+        </w:rPr>
+        <w:t>verrouill</w:t>
+      </w:r>
+      <w:r>
+        <w:rPr>
+          <w:i/>
+          <w:iCs/>
           <w:lang w:val="fr-FR"/>
         </w:rPr>
         <w:t>é</w:t>
       </w:r>
       <w:r>
         <w:rPr>
+          <w:i/>
+          <w:iCs/>
           <w:lang w:val="fr-FR"/>
         </w:rPr>
         <w:t xml:space="preserve"> ou déverrouill</w:t>
       </w:r>
       <w:r>
         <w:rPr>
+          <w:i/>
+          <w:iCs/>
           <w:lang w:val="fr-FR"/>
         </w:rPr>
         <w:t>é</w:t>
@@ -740,7 +786,19 @@
         <w:rPr>
           <w:lang w:val="fr-FR"/>
         </w:rPr>
-        <w:t xml:space="preserve"> gestionnaire de tache</w:t>
+        <w:t xml:space="preserve"> gestionnaire de t</w:t>
+      </w:r>
+      <w:r>
+        <w:rPr>
+          <w:lang w:val="fr-FR"/>
+        </w:rPr>
+        <w:t>â</w:t>
+      </w:r>
+      <w:r>
+        <w:rPr>
+          <w:lang w:val="fr-FR"/>
+        </w:rPr>
+        <w:t>che</w:t>
       </w:r>
       <w:r>
         <w:rPr>
@@ -752,19 +810,27 @@
         <w:rPr>
           <w:lang w:val="fr-FR"/>
         </w:rPr>
-        <w:t xml:space="preserve"> permettant de lancer une alarme, un minuteur de rappel périodique (pauses </w:t>
-      </w:r>
-      <w:r>
-        <w:rPr>
-          <w:lang w:val="fr-FR"/>
-        </w:rPr>
-        <w:t xml:space="preserve">santé </w:t>
-      </w:r>
-      <w:r>
-        <w:rPr>
-          <w:lang w:val="fr-FR"/>
-        </w:rPr>
-        <w:t xml:space="preserve">par exemple) et un mode </w:t>
+        <w:t xml:space="preserve"> permettant de lancer une alarme, un minuteur de rappel périodique (</w:t>
+      </w:r>
+      <w:r>
+        <w:rPr>
+          <w:i/>
+          <w:iCs/>
+          <w:lang w:val="fr-FR"/>
+        </w:rPr>
+        <w:t>pauses santé par exemple</w:t>
+      </w:r>
+      <w:r>
+        <w:rPr>
+          <w:lang w:val="fr-FR"/>
+        </w:rPr>
+        <w:t xml:space="preserve">) et un mode </w:t>
+      </w:r>
+      <w:r>
+        <w:rPr>
+          <w:lang w:val="fr-FR"/>
+        </w:rPr>
+        <w:t> </w:t>
       </w:r>
       <w:r>
         <w:rPr>
@@ -782,13 +848,13 @@
         <w:rPr>
           <w:lang w:val="fr-FR"/>
         </w:rPr>
+        <w:t> »</w:t>
+      </w:r>
+      <w:r>
+        <w:rPr>
+          <w:lang w:val="fr-FR"/>
+        </w:rPr>
         <w:t> </w:t>
-      </w:r>
-      <w:r>
-        <w:rPr>
-          <w:lang w:val="fr-FR"/>
-        </w:rPr>
-        <w:t>« </w:t>
       </w:r>
       <w:r>
         <w:rPr>
@@ -886,21 +952,19 @@
         <w:rPr>
           <w:lang w:val="fr-FR"/>
         </w:rPr>
-        <w:t xml:space="preserve"> au dossier de configuration qui se trouve dans le dossier </w:t>
-      </w:r>
-      <w:proofErr w:type="spellStart"/>
-      <w:r>
-        <w:rPr>
-          <w:lang w:val="fr-FR"/>
-        </w:rPr>
-        <w:t>AppData</w:t>
-      </w:r>
-      <w:proofErr w:type="spellEnd"/>
-      <w:r>
-        <w:rPr>
-          <w:lang w:val="fr-FR"/>
-        </w:rPr>
-        <w:t xml:space="preserve"> de l’utilisateur. Voici une liste des fichiers de configuration avec le descriptif.</w:t>
+        <w:t xml:space="preserve"> au dossier de configuration </w:t>
+      </w:r>
+      <w:r>
+        <w:rPr>
+          <w:lang w:val="fr-FR"/>
+        </w:rPr>
+        <w:t>de l’application</w:t>
+      </w:r>
+      <w:r>
+        <w:rPr>
+          <w:lang w:val="fr-FR"/>
+        </w:rPr>
+        <w:t>. Voici une liste des fichiers de configuration avec le descriptif.</w:t>
       </w:r>
     </w:p>
     <w:p>
@@ -910,7 +974,6 @@
         </w:rPr>
       </w:pPr>
       <w:proofErr w:type="spellStart"/>
-      <w:proofErr w:type="gramStart"/>
       <w:r>
         <w:rPr>
           <w:rFonts w:ascii="Courier New" w:hAnsi="Courier New" w:cs="Courier New"/>
@@ -934,12 +997,23 @@
         <w:t>ctions.json</w:t>
       </w:r>
       <w:proofErr w:type="spellEnd"/>
-      <w:proofErr w:type="gramEnd"/>
-      <w:r>
-        <w:rPr>
-          <w:lang w:val="fr-FR"/>
-        </w:rPr>
-        <w:t> : permets de configurer les actions.</w:t>
+      <w:r>
+        <w:rPr>
+          <w:lang w:val="fr-FR"/>
+        </w:rPr>
+        <w:t> : permets de configurer les actions</w:t>
+      </w:r>
+      <w:r>
+        <w:rPr>
+          <w:lang w:val="fr-FR"/>
+        </w:rPr>
+        <w:t xml:space="preserve"> claviers</w:t>
+      </w:r>
+      <w:r>
+        <w:rPr>
+          <w:lang w:val="fr-FR"/>
+        </w:rPr>
+        <w:t>.</w:t>
       </w:r>
     </w:p>
     <w:p>
@@ -953,7 +1027,6 @@
         <w:rPr>
           <w:lang w:val="fr-FR"/>
         </w:rPr>
-        <w:lastRenderedPageBreak/>
         <w:t xml:space="preserve">Chaque action a les </w:t>
       </w:r>
       <w:r>
@@ -1055,6 +1128,7 @@
           <w:bCs/>
           <w:lang w:val="fr-FR"/>
         </w:rPr>
+        <w:lastRenderedPageBreak/>
         <w:t>"</w:t>
       </w:r>
       <w:r>
@@ -1128,14 +1202,7 @@
         <w:rPr>
           <w:lang w:val="fr-FR"/>
         </w:rPr>
-        <w:t xml:space="preserve"> indiquant si l’action bloquera l’action initiale des combinaisons de touches du raccourcis ou pas </w:t>
-      </w:r>
-      <w:proofErr w:type="gramStart"/>
-      <w:r>
-        <w:rPr>
-          <w:lang w:val="fr-FR"/>
-        </w:rPr>
-        <w:t xml:space="preserve">( </w:t>
+        <w:t xml:space="preserve"> indiquant si l’action bloquera l’action initiale des combinaisons de touches du raccourcis ou pas ( </w:t>
       </w:r>
       <w:r>
         <w:rPr>
@@ -1144,7 +1211,6 @@
         </w:rPr>
         <w:t>"</w:t>
       </w:r>
-      <w:proofErr w:type="gramEnd"/>
       <w:r>
         <w:rPr>
           <w:rFonts w:ascii="Courier New" w:hAnsi="Courier New" w:cs="Courier New"/>
@@ -1247,7 +1313,19 @@
         <w:rPr>
           <w:lang w:val="fr-FR"/>
         </w:rPr>
-        <w:t> : groupe auquel l’action appartient. L’objectif du group est pouvoir activer/désactiver un ensemble d’action qui ont un lien commun de puis le menu de l’application. Menu =&gt; Raccourcis.</w:t>
+        <w:t xml:space="preserve"> : groupe auquel l’action appartient. L’objectif du group est </w:t>
+      </w:r>
+      <w:r>
+        <w:rPr>
+          <w:lang w:val="fr-FR"/>
+        </w:rPr>
+        <w:t xml:space="preserve">de </w:t>
+      </w:r>
+      <w:r>
+        <w:rPr>
+          <w:lang w:val="fr-FR"/>
+        </w:rPr>
+        <w:t>pouvoir activer/désactiver un ensemble d’action qui ont un lien commun de puis le menu de l’application. Menu =&gt; Raccourcis.</w:t>
       </w:r>
     </w:p>
     <w:p>
@@ -1505,27 +1583,13 @@
         <w:rPr>
           <w:lang w:val="fr-FR"/>
         </w:rPr>
-        <w:t>"</w:t>
-      </w:r>
-      <w:proofErr w:type="gramStart"/>
-      <w:r>
-        <w:rPr>
-          <w:lang w:val="fr-FR"/>
-        </w:rPr>
-        <w:t>"</w:t>
-      </w:r>
-      <w:r>
-        <w:rPr>
-          <w:lang w:val="fr-FR"/>
-        </w:rPr>
-        <w:t>  si</w:t>
-      </w:r>
-      <w:proofErr w:type="gramEnd"/>
-      <w:r>
-        <w:rPr>
-          <w:lang w:val="fr-FR"/>
-        </w:rPr>
-        <w:t xml:space="preserve"> l’action ne devrait être accompagne d’aucun son.</w:t>
+        <w:t>""</w:t>
+      </w:r>
+      <w:r>
+        <w:rPr>
+          <w:lang w:val="fr-FR"/>
+        </w:rPr>
+        <w:t>  si l’action ne devrait être accompagne d’aucun son.</w:t>
       </w:r>
     </w:p>
     <w:p>
@@ -1614,7 +1678,6 @@
         <w:t>Window</w:t>
       </w:r>
       <w:proofErr w:type="spellEnd"/>
-      <w:proofErr w:type="gramStart"/>
       <w:r>
         <w:rPr>
           <w:rFonts w:ascii="Courier New" w:hAnsi="Courier New" w:cs="Courier New"/>
@@ -1633,17 +1696,7 @@
           <w:szCs w:val="20"/>
           <w:lang w:val="fr-FR"/>
         </w:rPr>
-        <w:t>:</w:t>
-      </w:r>
-      <w:proofErr w:type="gramEnd"/>
-      <w:r>
-        <w:rPr>
-          <w:rFonts w:ascii="Courier New" w:hAnsi="Courier New" w:cs="Courier New"/>
-          <w:sz w:val="20"/>
-          <w:szCs w:val="20"/>
-          <w:lang w:val="fr-FR"/>
-        </w:rPr>
-        <w:t xml:space="preserve"> </w:t>
+        <w:t xml:space="preserve">: </w:t>
       </w:r>
       <w:r>
         <w:rPr>
@@ -2082,7 +2135,6 @@
         <w:t xml:space="preserve"> : la liste de raccourcis au format tableau </w:t>
       </w:r>
       <w:proofErr w:type="spellStart"/>
-      <w:proofErr w:type="gramStart"/>
       <w:r>
         <w:rPr>
           <w:lang w:val="fr-FR"/>
@@ -2106,14 +2158,7 @@
         <w:rPr>
           <w:lang w:val="fr-FR"/>
         </w:rPr>
-        <w:t>qui</w:t>
-      </w:r>
-      <w:proofErr w:type="gramEnd"/>
-      <w:r>
-        <w:rPr>
-          <w:lang w:val="fr-FR"/>
-        </w:rPr>
-        <w:t xml:space="preserve"> déclencheront l’action en question. Ces raccourcis seront </w:t>
+        <w:t xml:space="preserve">qui déclencheront l’action en question. Ces raccourcis seront </w:t>
       </w:r>
       <w:r>
         <w:rPr>
@@ -2195,25 +2240,45 @@
         <w:rPr>
           <w:lang w:val="fr-FR"/>
         </w:rPr>
-        <w:t>(et</w:t>
-      </w:r>
-      <w:r>
-        <w:rPr>
+        <w:t>(</w:t>
+      </w:r>
+      <w:r>
+        <w:rPr>
+          <w:i/>
+          <w:iCs/>
+          <w:lang w:val="fr-FR"/>
+        </w:rPr>
+        <w:t>et</w:t>
+      </w:r>
+      <w:r>
+        <w:rPr>
+          <w:i/>
+          <w:iCs/>
           <w:lang w:val="fr-FR"/>
         </w:rPr>
         <w:t xml:space="preserve"> même pour </w:t>
       </w:r>
       <w:r>
         <w:rPr>
+          <w:i/>
+          <w:iCs/>
           <w:lang w:val="fr-FR"/>
         </w:rPr>
         <w:t>certains développeurs</w:t>
       </w:r>
       <w:r>
         <w:rPr>
-          <w:lang w:val="fr-FR"/>
-        </w:rPr>
-        <w:t xml:space="preserve"> dont l’auteur de l’application). </w:t>
+          <w:i/>
+          <w:iCs/>
+          <w:lang w:val="fr-FR"/>
+        </w:rPr>
+        <w:t xml:space="preserve"> dont l’auteur de l’application</w:t>
+      </w:r>
+      <w:r>
+        <w:rPr>
+          <w:lang w:val="fr-FR"/>
+        </w:rPr>
+        <w:t xml:space="preserve">). </w:t>
       </w:r>
       <w:r>
         <w:rPr>
@@ -2227,18 +2292,9 @@
           <w:rFonts w:ascii="Courier New" w:hAnsi="Courier New" w:cs="Courier New"/>
           <w:lang w:val="fr-FR"/>
         </w:rPr>
-        <w:t>Keyborad_</w:t>
-      </w:r>
-      <w:proofErr w:type="gramStart"/>
-      <w:r>
-        <w:rPr>
-          <w:rFonts w:ascii="Courier New" w:hAnsi="Courier New" w:cs="Courier New"/>
-          <w:lang w:val="fr-FR"/>
-        </w:rPr>
-        <w:t>US.json</w:t>
+        <w:t>Keyborad_US.json</w:t>
       </w:r>
       <w:proofErr w:type="spellEnd"/>
-      <w:proofErr w:type="gramEnd"/>
       <w:r>
         <w:rPr>
           <w:lang w:val="fr-FR"/>
@@ -2255,7 +2311,43 @@
         <w:rPr>
           <w:lang w:val="fr-FR"/>
         </w:rPr>
-        <w:t xml:space="preserve"> a quoi correspondent les nom des touches utiliser pour former les actions.</w:t>
+        <w:t xml:space="preserve"> </w:t>
+      </w:r>
+      <w:r>
+        <w:rPr>
+          <w:lang w:val="fr-FR"/>
+        </w:rPr>
+        <w:t>à</w:t>
+      </w:r>
+      <w:r>
+        <w:rPr>
+          <w:lang w:val="fr-FR"/>
+        </w:rPr>
+        <w:t xml:space="preserve"> quoi correspondent les nom</w:t>
+      </w:r>
+      <w:r>
+        <w:rPr>
+          <w:lang w:val="fr-FR"/>
+        </w:rPr>
+        <w:t>s</w:t>
+      </w:r>
+      <w:r>
+        <w:rPr>
+          <w:lang w:val="fr-FR"/>
+        </w:rPr>
+        <w:t xml:space="preserve"> des touches </w:t>
+      </w:r>
+      <w:r>
+        <w:rPr>
+          <w:lang w:val="fr-FR"/>
+        </w:rPr>
+        <w:t xml:space="preserve">à </w:t>
+      </w:r>
+      <w:r>
+        <w:rPr>
+          <w:lang w:val="fr-FR"/>
+        </w:rPr>
+        <w:t>utiliser pour former les actions.</w:t>
       </w:r>
     </w:p>
     <w:p>
@@ -2279,7 +2371,6 @@
         </w:rPr>
       </w:pPr>
       <w:proofErr w:type="spellStart"/>
-      <w:proofErr w:type="gramStart"/>
       <w:r>
         <w:rPr>
           <w:rFonts w:ascii="Courier New" w:hAnsi="Courier New" w:cs="Courier New"/>
@@ -2292,7 +2383,6 @@
         <w:t>hotstrings.json</w:t>
       </w:r>
       <w:proofErr w:type="spellEnd"/>
-      <w:proofErr w:type="gramEnd"/>
       <w:r>
         <w:rPr>
           <w:lang w:val="fr-FR"/>
@@ -2624,14 +2714,7 @@
         <w:rPr>
           <w:lang w:val="fr-FR"/>
         </w:rPr>
-        <w:t xml:space="preserve"> la casse </w:t>
-      </w:r>
-      <w:proofErr w:type="gramStart"/>
-      <w:r>
-        <w:rPr>
-          <w:lang w:val="fr-FR"/>
-        </w:rPr>
-        <w:t xml:space="preserve">( </w:t>
+        <w:t xml:space="preserve"> la casse ( </w:t>
       </w:r>
       <w:r>
         <w:rPr>
@@ -2640,7 +2723,6 @@
         </w:rPr>
         <w:t>"</w:t>
       </w:r>
-      <w:proofErr w:type="gramEnd"/>
       <w:r>
         <w:rPr>
           <w:rFonts w:ascii="Courier New" w:hAnsi="Courier New" w:cs="Courier New"/>
@@ -2771,7 +2853,6 @@
         </w:rPr>
         <w:t xml:space="preserve"> </w:t>
       </w:r>
-      <w:proofErr w:type="gramStart"/>
       <w:r>
         <w:rPr>
           <w:lang w:val="fr-FR"/>
@@ -2785,7 +2866,6 @@
         </w:rPr>
         <w:t>"</w:t>
       </w:r>
-      <w:proofErr w:type="gramEnd"/>
       <w:r>
         <w:rPr>
           <w:rFonts w:ascii="Courier New" w:hAnsi="Courier New" w:cs="Courier New"/>
@@ -2831,14 +2911,7 @@
         <w:rPr>
           <w:lang w:val="fr-FR"/>
         </w:rPr>
-        <w:t xml:space="preserve"> ). Si ce paramètre est actif </w:t>
-      </w:r>
-      <w:proofErr w:type="gramStart"/>
-      <w:r>
-        <w:rPr>
-          <w:lang w:val="fr-FR"/>
-        </w:rPr>
-        <w:t>(</w:t>
+        <w:t xml:space="preserve"> ). Si ce paramètre est actif (</w:t>
       </w:r>
       <w:r>
         <w:rPr>
@@ -2853,7 +2926,6 @@
         </w:rPr>
         <w:t>"</w:t>
       </w:r>
-      <w:proofErr w:type="gramEnd"/>
       <w:r>
         <w:rPr>
           <w:rFonts w:ascii="Courier New" w:hAnsi="Courier New" w:cs="Courier New"/>
@@ -2896,14 +2968,7 @@
         <w:rPr>
           <w:lang w:val="fr-FR"/>
         </w:rPr>
-        <w:t xml:space="preserve"> </w:t>
-      </w:r>
-      <w:r>
-        <w:rPr>
-          <w:lang w:val="fr-FR"/>
-        </w:rPr>
-        <w:lastRenderedPageBreak/>
-        <w:t xml:space="preserve">qui </w:t>
+        <w:t xml:space="preserve"> qui </w:t>
       </w:r>
       <w:r>
         <w:rPr>
@@ -2917,7 +2982,6 @@
         </w:rPr>
         <w:t xml:space="preserve"> le mot raccourcis est </w:t>
       </w:r>
-      <w:proofErr w:type="gramStart"/>
       <w:r>
         <w:rPr>
           <w:rFonts w:ascii="Courier New" w:hAnsi="Courier New" w:cs="Courier New"/>
@@ -2925,9 +2989,14 @@
           <w:bCs/>
           <w:lang w:val="fr-FR"/>
         </w:rPr>
-        <w:t>-(</w:t>
-      </w:r>
-      <w:proofErr w:type="gramEnd"/>
+        <w:t>-()[]{}:;'"/\,.?!</w:t>
+      </w:r>
+      <w:r>
+        <w:rPr>
+          <w:lang w:val="fr-FR"/>
+        </w:rPr>
+        <w:t xml:space="preserve">, </w:t>
+      </w:r>
       <w:r>
         <w:rPr>
           <w:rFonts w:ascii="Courier New" w:hAnsi="Courier New" w:cs="Courier New"/>
@@ -2935,13 +3004,7 @@
           <w:bCs/>
           <w:lang w:val="fr-FR"/>
         </w:rPr>
-        <w:t>)[]{}:;'"/\,.?!</w:t>
-      </w:r>
-      <w:r>
-        <w:rPr>
-          <w:lang w:val="fr-FR"/>
-        </w:rPr>
-        <w:t xml:space="preserve">, </w:t>
+        <w:t>Tab, Espace ,Entrée</w:t>
       </w:r>
       <w:r>
         <w:rPr>
@@ -2950,26 +3013,7 @@
           <w:bCs/>
           <w:lang w:val="fr-FR"/>
         </w:rPr>
-        <w:t>Tab, Espace ,Entrée</w:t>
-      </w:r>
-      <w:r>
-        <w:rPr>
-          <w:rFonts w:ascii="Courier New" w:hAnsi="Courier New" w:cs="Courier New"/>
-          <w:b/>
-          <w:bCs/>
-          <w:lang w:val="fr-FR"/>
-        </w:rPr>
         <w:t xml:space="preserve">. </w:t>
-      </w:r>
-      <w:r>
-        <w:rPr>
-          <w:rFonts w:ascii="Courier New" w:hAnsi="Courier New" w:cs="Courier New"/>
-          <w:b/>
-          <w:bCs/>
-          <w:color w:val="FF0000"/>
-          <w:lang w:val="fr-FR"/>
-        </w:rPr>
-        <w:t>Cette liste peut être change dans le fichier de configuration principale</w:t>
       </w:r>
     </w:p>
     <w:p>
@@ -2987,6 +3031,7 @@
         <w:rPr>
           <w:lang w:val="fr-FR"/>
         </w:rPr>
+        <w:lastRenderedPageBreak/>
         <w:t>"</w:t>
       </w:r>
       <w:r>
@@ -3016,7 +3061,6 @@
         </w:rPr>
         <w:t xml:space="preserve"> </w:t>
       </w:r>
-      <w:proofErr w:type="gramStart"/>
       <w:r>
         <w:rPr>
           <w:lang w:val="fr-FR"/>
@@ -3030,7 +3074,6 @@
         </w:rPr>
         <w:t>"</w:t>
       </w:r>
-      <w:proofErr w:type="gramEnd"/>
       <w:r>
         <w:rPr>
           <w:rFonts w:ascii="Courier New" w:hAnsi="Courier New" w:cs="Courier New"/>
@@ -3182,10 +3225,50 @@
     </w:p>
     <w:p>
       <w:pPr>
-        <w:rPr>
-          <w:lang w:val="fr-FR"/>
-        </w:rPr>
-      </w:pPr>
+        <w:pStyle w:val="Paragraphedeliste"/>
+        <w:numPr>
+          <w:ilvl w:val="0"/>
+          <w:numId w:val="4"/>
+        </w:numPr>
+        <w:rPr>
+          <w:lang w:val="fr-FR"/>
+        </w:rPr>
+      </w:pPr>
+      <w:r>
+        <w:rPr>
+          <w:lang w:val="fr-FR"/>
+        </w:rPr>
+        <w:t>"</w:t>
+      </w:r>
+      <w:proofErr w:type="spellStart"/>
+      <w:r>
+        <w:rPr>
+          <w:rFonts w:ascii="Courier New" w:hAnsi="Courier New" w:cs="Courier New"/>
+          <w:sz w:val="20"/>
+          <w:szCs w:val="20"/>
+          <w:lang w:val="fr-FR"/>
+        </w:rPr>
+        <w:t>enbaled</w:t>
+      </w:r>
+      <w:proofErr w:type="spellEnd"/>
+      <w:r>
+        <w:rPr>
+          <w:lang w:val="fr-FR"/>
+        </w:rPr>
+        <w:t>"</w:t>
+      </w:r>
+      <w:r>
+        <w:rPr>
+          <w:lang w:val="fr-FR"/>
+        </w:rPr>
+        <w:t> : permet de désactiver/activer le mot raccourcis temporairement.</w:t>
+      </w:r>
+      <w:r>
+        <w:rPr>
+          <w:lang w:val="fr-FR"/>
+        </w:rPr>
+        <w:t xml:space="preserve"> </w:t>
+      </w:r>
       <w:r>
         <w:rPr>
           <w:lang w:val="fr-FR"/>
@@ -3226,10 +3309,10 @@
             <v:path o:extrusionok="f" gradientshapeok="t" o:connecttype="rect"/>
             <o:lock v:ext="edit" aspectratio="t"/>
           </v:shapetype>
-          <v:shape id="_x0000_i1117" type="#_x0000_t75" style="width:458.1pt;height:850.6pt" o:ole="">
+          <v:shape id="_x0000_i1025" type="#_x0000_t75" style="width:458.15pt;height:850.7pt" o:ole="">
             <v:imagedata r:id="rId6" o:title=""/>
           </v:shape>
-          <o:OLEObject Type="Embed" ProgID="Excel.Sheet.12" ShapeID="_x0000_i1117" DrawAspect="Content" ObjectID="_1652878838" r:id="rId7"/>
+          <o:OLEObject Type="Embed" ProgID="Excel.Sheet.12" ShapeID="_x0000_i1025" DrawAspect="Content" ObjectID="_1653339461" r:id="rId7"/>
         </w:object>
       </w:r>
     </w:p>

</xml_diff>